<commit_message>
Systemdok - Android, Webbklient och API
</commit_message>
<xml_diff>
--- a/Systemdokumentation.docx
+++ b/Systemdokumentation.docx
@@ -1219,6 +1219,149 @@
           <w:szCs w:val="24"/>
         </w:rPr>
         <w:t xml:space="preserve"> för att hämta information från databasen.</w:t>
+      </w:r>
+    </w:p>
+    <w:p>
+      <w:pPr>
+        <w:rPr>
+          <w:rFonts w:ascii="Times New Roman" w:hAnsi="Times New Roman" w:cs="Times New Roman"/>
+          <w:sz w:val="24"/>
+          <w:szCs w:val="24"/>
+        </w:rPr>
+      </w:pPr>
+      <w:proofErr w:type="spellStart"/>
+      <w:r>
+        <w:rPr>
+          <w:rFonts w:ascii="Times New Roman" w:hAnsi="Times New Roman" w:cs="Times New Roman"/>
+          <w:sz w:val="24"/>
+          <w:szCs w:val="24"/>
+        </w:rPr>
+        <w:t>Appen</w:t>
+      </w:r>
+      <w:proofErr w:type="spellEnd"/>
+      <w:r>
+        <w:rPr>
+          <w:rFonts w:ascii="Times New Roman" w:hAnsi="Times New Roman" w:cs="Times New Roman"/>
+          <w:sz w:val="24"/>
+          <w:szCs w:val="24"/>
+        </w:rPr>
+        <w:t xml:space="preserve"> börjar med att kalla på </w:t>
+      </w:r>
+      <w:proofErr w:type="spellStart"/>
+      <w:r>
+        <w:rPr>
+          <w:rFonts w:ascii="Times New Roman" w:hAnsi="Times New Roman" w:cs="Times New Roman"/>
+          <w:sz w:val="24"/>
+          <w:szCs w:val="24"/>
+        </w:rPr>
+        <w:t>login.java</w:t>
+      </w:r>
+      <w:proofErr w:type="spellEnd"/>
+      <w:r>
+        <w:rPr>
+          <w:rFonts w:ascii="Times New Roman" w:hAnsi="Times New Roman" w:cs="Times New Roman"/>
+          <w:sz w:val="24"/>
+          <w:szCs w:val="24"/>
+        </w:rPr>
+        <w:t xml:space="preserve"> där man måste logga in. Efter det att man loggat in skickas man till </w:t>
+      </w:r>
+      <w:proofErr w:type="spellStart"/>
+      <w:r>
+        <w:rPr>
+          <w:rFonts w:ascii="Times New Roman" w:hAnsi="Times New Roman" w:cs="Times New Roman"/>
+          <w:sz w:val="24"/>
+          <w:szCs w:val="24"/>
+        </w:rPr>
+        <w:t>MainActivity.java</w:t>
+      </w:r>
+      <w:proofErr w:type="spellEnd"/>
+      <w:r>
+        <w:rPr>
+          <w:rFonts w:ascii="Times New Roman" w:hAnsi="Times New Roman" w:cs="Times New Roman"/>
+          <w:sz w:val="24"/>
+          <w:szCs w:val="24"/>
+        </w:rPr>
+        <w:t xml:space="preserve"> som är huvudaktiviteten för </w:t>
+      </w:r>
+      <w:proofErr w:type="spellStart"/>
+      <w:r>
+        <w:rPr>
+          <w:rFonts w:ascii="Times New Roman" w:hAnsi="Times New Roman" w:cs="Times New Roman"/>
+          <w:sz w:val="24"/>
+          <w:szCs w:val="24"/>
+        </w:rPr>
+        <w:t>appen</w:t>
+      </w:r>
+      <w:proofErr w:type="spellEnd"/>
+      <w:r>
+        <w:rPr>
+          <w:rFonts w:ascii="Times New Roman" w:hAnsi="Times New Roman" w:cs="Times New Roman"/>
+          <w:sz w:val="24"/>
+          <w:szCs w:val="24"/>
+        </w:rPr>
+        <w:t xml:space="preserve">. Där man kan välja stad och butik och få fram sin inköpslista för vald butik. Man kan med </w:t>
+      </w:r>
+      <w:proofErr w:type="spellStart"/>
+      <w:r>
+        <w:rPr>
+          <w:rFonts w:ascii="Times New Roman" w:hAnsi="Times New Roman" w:cs="Times New Roman"/>
+          <w:sz w:val="24"/>
+          <w:szCs w:val="24"/>
+        </w:rPr>
+        <w:t>actionbaren</w:t>
+      </w:r>
+      <w:proofErr w:type="spellEnd"/>
+      <w:r>
+        <w:rPr>
+          <w:rFonts w:ascii="Times New Roman" w:hAnsi="Times New Roman" w:cs="Times New Roman"/>
+          <w:sz w:val="24"/>
+          <w:szCs w:val="24"/>
+        </w:rPr>
+        <w:t xml:space="preserve"> gå till en ny aktivitet för att lägga till produkter. Man kan även gå in på inställningar med </w:t>
+      </w:r>
+      <w:proofErr w:type="spellStart"/>
+      <w:r>
+        <w:rPr>
+          <w:rFonts w:ascii="Times New Roman" w:hAnsi="Times New Roman" w:cs="Times New Roman"/>
+          <w:sz w:val="24"/>
+          <w:szCs w:val="24"/>
+        </w:rPr>
+        <w:t>actionbaren</w:t>
+      </w:r>
+      <w:proofErr w:type="spellEnd"/>
+      <w:r>
+        <w:rPr>
+          <w:rFonts w:ascii="Times New Roman" w:hAnsi="Times New Roman" w:cs="Times New Roman"/>
+          <w:sz w:val="24"/>
+          <w:szCs w:val="24"/>
+        </w:rPr>
+        <w:t xml:space="preserve"> och där kan man se sina användaruppgifter, logga ut och läsa om </w:t>
+      </w:r>
+      <w:proofErr w:type="spellStart"/>
+      <w:r>
+        <w:rPr>
+          <w:rFonts w:ascii="Times New Roman" w:hAnsi="Times New Roman" w:cs="Times New Roman"/>
+          <w:sz w:val="24"/>
+          <w:szCs w:val="24"/>
+        </w:rPr>
+        <w:t>appen</w:t>
+      </w:r>
+      <w:proofErr w:type="spellEnd"/>
+      <w:r>
+        <w:rPr>
+          <w:rFonts w:ascii="Times New Roman" w:hAnsi="Times New Roman" w:cs="Times New Roman"/>
+          <w:sz w:val="24"/>
+          <w:szCs w:val="24"/>
+        </w:rPr>
+        <w:t>.</w:t>
+      </w:r>
+      <w:r>
+        <w:rPr>
+          <w:rFonts w:ascii="Times New Roman" w:hAnsi="Times New Roman" w:cs="Times New Roman"/>
+          <w:sz w:val="24"/>
+          <w:szCs w:val="24"/>
+        </w:rPr>
+        <w:br/>
       </w:r>
     </w:p>
     <w:sectPr>

</xml_diff>